<commit_message>
update syllabus and add doc for A1 instructions
</commit_message>
<xml_diff>
--- a/Hult_IntroR_Summer_Course Syllabus.docx
+++ b/Hult_IntroR_Summer_Course Syllabus.docx
@@ -18,7 +18,13 @@
         <w:pStyle w:val="Heading2"/>
       </w:pPr>
       <w:r>
-        <w:t>Hult University Spring 202</w:t>
+        <w:t xml:space="preserve">Hult University </w:t>
+      </w:r>
+      <w:r>
+        <w:t>Summer</w:t>
+      </w:r>
+      <w:r>
+        <w:t xml:space="preserve"> 202</w:t>
       </w:r>
       <w:r>
         <w:t>3</w:t>
@@ -92,7 +98,7 @@
           <w:rPr>
             <w:rStyle w:val="Hyperlink"/>
           </w:rPr>
-          <w:t>https://mycourses.hult.edu/courses/3389826</w:t>
+          <w:t>https://mycourses.hult.edu/courses/3411791</w:t>
         </w:r>
       </w:hyperlink>
     </w:p>
@@ -113,7 +119,19 @@
           <w:rPr>
             <w:rStyle w:val="Hyperlink"/>
           </w:rPr>
-          <w:t>https://github.com/kwartler/Hult_Intro2R</w:t>
+          <w:t>https://github.co</w:t>
+        </w:r>
+        <w:r>
+          <w:rPr>
+            <w:rStyle w:val="Hyperlink"/>
+          </w:rPr>
+          <w:t>m</w:t>
+        </w:r>
+        <w:r>
+          <w:rPr>
+            <w:rStyle w:val="Hyperlink"/>
+          </w:rPr>
+          <w:t>/kwartler/Hult_Intro2R</w:t>
         </w:r>
       </w:hyperlink>
     </w:p>
@@ -667,10 +685,7 @@
         <w:t>EDA &amp; Modeling Case Study</w:t>
       </w:r>
       <w:r>
-        <w:t>- Data set to be provided along with detailed instructions</w:t>
-      </w:r>
-      <w:r>
-        <w:t xml:space="preserve"> </w:t>
+        <w:t xml:space="preserve">- Data set to be provided along with detailed instructions </w:t>
       </w:r>
       <w:r>
         <w:rPr>
@@ -1319,50 +1334,90 @@
         </w:tc>
         <w:tc>
           <w:tcPr>
-            <w:tcW w:w="5647" w:type="dxa"/>
-            <w:gridSpan w:val="3"/>
-          </w:tcPr>
-          <w:p>
-            <w:pPr>
-              <w:rPr>
-                <w:sz w:val="22"/>
-                <w:szCs w:val="22"/>
-              </w:rPr>
-            </w:pPr>
-            <w:r>
-              <w:rPr>
-                <w:sz w:val="22"/>
-                <w:szCs w:val="22"/>
-              </w:rPr>
-              <w:t>Data Sources</w:t>
-            </w:r>
-            <w:r>
-              <w:rPr>
-                <w:sz w:val="22"/>
-                <w:szCs w:val="22"/>
-              </w:rPr>
-              <w:t xml:space="preserve">, EDA </w:t>
-            </w:r>
-            <w:r>
-              <w:rPr>
-                <w:sz w:val="22"/>
-                <w:szCs w:val="22"/>
-              </w:rPr>
-              <w:t xml:space="preserve">&amp; </w:t>
-            </w:r>
-            <w:r>
-              <w:rPr>
-                <w:sz w:val="22"/>
-                <w:szCs w:val="22"/>
-              </w:rPr>
-              <w:t xml:space="preserve">Data </w:t>
-            </w:r>
-            <w:r>
-              <w:rPr>
-                <w:sz w:val="22"/>
-                <w:szCs w:val="22"/>
-              </w:rPr>
-              <w:t>Manipulation</w:t>
+            <w:tcW w:w="2273" w:type="dxa"/>
+          </w:tcPr>
+          <w:p>
+            <w:pPr>
+              <w:rPr>
+                <w:sz w:val="22"/>
+                <w:szCs w:val="22"/>
+              </w:rPr>
+            </w:pPr>
+            <w:r>
+              <w:rPr>
+                <w:sz w:val="22"/>
+                <w:szCs w:val="22"/>
+              </w:rPr>
+              <w:t xml:space="preserve">EDA: </w:t>
+            </w:r>
+            <w:r>
+              <w:rPr>
+                <w:sz w:val="22"/>
+                <w:szCs w:val="22"/>
+              </w:rPr>
+              <w:t>Data Sources,</w:t>
+            </w:r>
+          </w:p>
+          <w:p>
+            <w:pPr>
+              <w:rPr>
+                <w:sz w:val="22"/>
+                <w:szCs w:val="22"/>
+              </w:rPr>
+            </w:pPr>
+            <w:r>
+              <w:rPr>
+                <w:sz w:val="22"/>
+                <w:szCs w:val="22"/>
+              </w:rPr>
+              <w:t>Data Manipulation</w:t>
+            </w:r>
+          </w:p>
+        </w:tc>
+        <w:tc>
+          <w:tcPr>
+            <w:tcW w:w="1765" w:type="dxa"/>
+          </w:tcPr>
+          <w:p>
+            <w:pPr>
+              <w:rPr>
+                <w:sz w:val="22"/>
+                <w:szCs w:val="22"/>
+              </w:rPr>
+            </w:pPr>
+            <w:r>
+              <w:rPr>
+                <w:sz w:val="22"/>
+                <w:szCs w:val="22"/>
+              </w:rPr>
+              <w:t xml:space="preserve">EDA: </w:t>
+            </w:r>
+            <w:r>
+              <w:rPr>
+                <w:sz w:val="22"/>
+                <w:szCs w:val="22"/>
+              </w:rPr>
+              <w:t>Data Visualization</w:t>
+            </w:r>
+          </w:p>
+        </w:tc>
+        <w:tc>
+          <w:tcPr>
+            <w:tcW w:w="1609" w:type="dxa"/>
+          </w:tcPr>
+          <w:p>
+            <w:pPr>
+              <w:rPr>
+                <w:sz w:val="22"/>
+                <w:szCs w:val="22"/>
+              </w:rPr>
+            </w:pPr>
+            <w:r>
+              <w:rPr>
+                <w:sz w:val="22"/>
+                <w:szCs w:val="22"/>
+              </w:rPr>
+              <w:t>More EDA</w:t>
             </w:r>
           </w:p>
         </w:tc>
@@ -1438,29 +1493,47 @@
                 <w:sz w:val="22"/>
                 <w:szCs w:val="22"/>
               </w:rPr>
-              <w:t>Data Visualization</w:t>
-            </w:r>
-          </w:p>
-        </w:tc>
-        <w:tc>
-          <w:tcPr>
-            <w:tcW w:w="3374" w:type="dxa"/>
-            <w:gridSpan w:val="2"/>
-            <w:shd w:val="clear" w:color="auto" w:fill="FFC000" w:themeFill="accent4"/>
-          </w:tcPr>
-          <w:p>
-            <w:pPr>
-              <w:rPr>
-                <w:sz w:val="22"/>
-                <w:szCs w:val="22"/>
-              </w:rPr>
-            </w:pPr>
-            <w:r>
-              <w:rPr>
-                <w:sz w:val="22"/>
-                <w:szCs w:val="22"/>
-              </w:rPr>
-              <w:t>Data Visualization Lab</w:t>
+              <w:t>Loops &amp; Logical Operations</w:t>
+            </w:r>
+          </w:p>
+        </w:tc>
+        <w:tc>
+          <w:tcPr>
+            <w:tcW w:w="1765" w:type="dxa"/>
+          </w:tcPr>
+          <w:p>
+            <w:pPr>
+              <w:rPr>
+                <w:sz w:val="22"/>
+                <w:szCs w:val="22"/>
+              </w:rPr>
+            </w:pPr>
+            <w:r>
+              <w:rPr>
+                <w:sz w:val="22"/>
+                <w:szCs w:val="22"/>
+              </w:rPr>
+              <w:t>Custom Functions</w:t>
+            </w:r>
+          </w:p>
+        </w:tc>
+        <w:tc>
+          <w:tcPr>
+            <w:tcW w:w="1609" w:type="dxa"/>
+          </w:tcPr>
+          <w:p>
+            <w:pPr>
+              <w:rPr>
+                <w:sz w:val="22"/>
+                <w:szCs w:val="22"/>
+              </w:rPr>
+            </w:pPr>
+            <w:r>
+              <w:rPr>
+                <w:sz w:val="22"/>
+                <w:szCs w:val="22"/>
+              </w:rPr>
+              <w:t>Writing Packages</w:t>
             </w:r>
           </w:p>
         </w:tc>
@@ -1580,6 +1653,7 @@
                 <w:sz w:val="22"/>
                 <w:szCs w:val="22"/>
               </w:rPr>
+              <w:lastRenderedPageBreak/>
               <w:t>May 30</w:t>
             </w:r>
           </w:p>
@@ -1696,7 +1770,6 @@
                 <w:sz w:val="22"/>
                 <w:szCs w:val="22"/>
               </w:rPr>
-              <w:lastRenderedPageBreak/>
               <w:t>May 31</w:t>
             </w:r>
           </w:p>
@@ -1855,14 +1928,7 @@
                 <w:sz w:val="22"/>
                 <w:szCs w:val="22"/>
               </w:rPr>
-              <w:t>Responsible</w:t>
-            </w:r>
-            <w:r>
-              <w:rPr>
-                <w:sz w:val="22"/>
-                <w:szCs w:val="22"/>
-              </w:rPr>
-              <w:t xml:space="preserve"> &amp; Trusted AI</w:t>
+              <w:t>Responsible &amp; Trusted AI</w:t>
             </w:r>
           </w:p>
         </w:tc>

</xml_diff>